<commit_message>
add k8s linux cmd
</commit_message>
<xml_diff>
--- a/linux cmd.docx
+++ b/linux cmd.docx
@@ -512,7 +512,6 @@
       <w:pPr>
         <w:ind w:firstLine="480"/>
         <w:rPr>
-          <w:rFonts w:hint="eastAsia"/>
           <w:shd w:val="clear" w:color="auto" w:fill="F5F5F5"/>
         </w:rPr>
       </w:pPr>
@@ -1085,7 +1084,7 @@
         <w:ind w:firstLineChars="0" w:firstLine="400"/>
         <w:jc w:val="left"/>
         <w:rPr>
-          <w:rFonts w:ascii="宋体" w:eastAsia="宋体" w:hAnsi="宋体" w:cs="宋体" w:hint="eastAsia"/>
+          <w:rFonts w:ascii="宋体" w:eastAsia="宋体" w:hAnsi="宋体" w:cs="宋体"/>
           <w:color w:val="FFFFFF"/>
           <w:sz w:val="20"/>
           <w:szCs w:val="20"/>
@@ -1120,16 +1119,288 @@
         </w:rPr>
         <w:t xml:space="preserve">     #显示file.txt的第10行</w:t>
       </w:r>
+    </w:p>
+    <w:p>
+      <w:pPr>
+        <w:ind w:firstLine="480"/>
+      </w:pPr>
+    </w:p>
+    <w:p>
+      <w:pPr>
+        <w:ind w:firstLine="480"/>
+      </w:pPr>
+      <w:r>
+        <w:lastRenderedPageBreak/>
+        <w:t>V</w:t>
+      </w:r>
+      <w:r>
+        <w:rPr>
+          <w:rFonts w:hint="eastAsia"/>
+        </w:rPr>
+        <w:t>im</w:t>
+      </w:r>
+      <w:r>
+        <w:t>:</w:t>
+      </w:r>
+    </w:p>
+    <w:p>
+      <w:pPr>
+        <w:ind w:firstLineChars="0" w:firstLine="0"/>
+        <w:jc w:val="left"/>
+        <w:rPr>
+          <w:shd w:val="clear" w:color="auto" w:fill="FFFFFF"/>
+        </w:rPr>
+      </w:pPr>
+      <w:proofErr w:type="spellStart"/>
+      <w:r>
+        <w:rPr>
+          <w:shd w:val="clear" w:color="auto" w:fill="FFFFFF"/>
+        </w:rPr>
+        <w:t>h,j,k,l</w:t>
+      </w:r>
+      <w:proofErr w:type="spellEnd"/>
+      <w:r>
+        <w:rPr>
+          <w:shd w:val="clear" w:color="auto" w:fill="FFFFFF"/>
+        </w:rPr>
+        <w:t xml:space="preserve"> </w:t>
+      </w:r>
+      <w:r>
+        <w:rPr>
+          <w:shd w:val="clear" w:color="auto" w:fill="FFFFFF"/>
+        </w:rPr>
+        <w:t>上，下，左，右</w:t>
+      </w:r>
+      <w:r>
+        <w:br/>
+      </w:r>
+      <w:r>
+        <w:rPr>
+          <w:shd w:val="clear" w:color="auto" w:fill="FFFFFF"/>
+        </w:rPr>
+        <w:t xml:space="preserve">ctrl-u </w:t>
+      </w:r>
+      <w:r>
+        <w:rPr>
+          <w:shd w:val="clear" w:color="auto" w:fill="FFFFFF"/>
+        </w:rPr>
+        <w:t>上翻半页</w:t>
+      </w:r>
+      <w:r>
+        <w:br/>
+      </w:r>
+      <w:r>
+        <w:rPr>
+          <w:shd w:val="clear" w:color="auto" w:fill="FFFFFF"/>
+        </w:rPr>
+        <w:t xml:space="preserve">ctrl-d </w:t>
+      </w:r>
+      <w:r>
+        <w:rPr>
+          <w:shd w:val="clear" w:color="auto" w:fill="FFFFFF"/>
+        </w:rPr>
+        <w:t>下翻半页</w:t>
+      </w:r>
+      <w:r>
+        <w:br/>
+      </w:r>
+      <w:r>
+        <w:rPr>
+          <w:shd w:val="clear" w:color="auto" w:fill="FFFFFF"/>
+        </w:rPr>
+        <w:t xml:space="preserve">w </w:t>
+      </w:r>
+      <w:r>
+        <w:rPr>
+          <w:shd w:val="clear" w:color="auto" w:fill="FFFFFF"/>
+        </w:rPr>
+        <w:t>跳到下一个字首，按标点或单词分割</w:t>
+      </w:r>
+      <w:r>
+        <w:br/>
+      </w:r>
+      <w:r>
+        <w:rPr>
+          <w:shd w:val="clear" w:color="auto" w:fill="FFFFFF"/>
+        </w:rPr>
+        <w:t xml:space="preserve">b </w:t>
+      </w:r>
+      <w:r>
+        <w:rPr>
+          <w:shd w:val="clear" w:color="auto" w:fill="FFFFFF"/>
+        </w:rPr>
+        <w:t>跳到上一个字</w:t>
+      </w:r>
+      <w:r>
+        <w:br/>
+      </w:r>
+      <w:r>
+        <w:rPr>
+          <w:shd w:val="clear" w:color="auto" w:fill="FFFFFF"/>
+        </w:rPr>
+        <w:t xml:space="preserve">$ </w:t>
+      </w:r>
+      <w:r>
+        <w:rPr>
+          <w:shd w:val="clear" w:color="auto" w:fill="FFFFFF"/>
+        </w:rPr>
+        <w:t>跳至行尾</w:t>
+      </w:r>
+      <w:r>
+        <w:br/>
+      </w:r>
+      <w:r>
+        <w:rPr>
+          <w:shd w:val="clear" w:color="auto" w:fill="FFFFFF"/>
+        </w:rPr>
+        <w:t xml:space="preserve">gg </w:t>
+      </w:r>
+      <w:r>
+        <w:rPr>
+          <w:shd w:val="clear" w:color="auto" w:fill="FFFFFF"/>
+        </w:rPr>
+        <w:t>跳至文首</w:t>
+      </w:r>
+      <w:r>
+        <w:br/>
+      </w:r>
+      <w:r>
+        <w:rPr>
+          <w:shd w:val="clear" w:color="auto" w:fill="FFFFFF"/>
+        </w:rPr>
+        <w:t xml:space="preserve">G </w:t>
+      </w:r>
+      <w:r>
+        <w:rPr>
+          <w:shd w:val="clear" w:color="auto" w:fill="FFFFFF"/>
+        </w:rPr>
+        <w:t>调至文尾</w:t>
+      </w:r>
+      <w:r>
+        <w:br/>
+      </w:r>
+      <w:r>
+        <w:rPr>
+          <w:shd w:val="clear" w:color="auto" w:fill="FFFFFF"/>
+        </w:rPr>
+        <w:t xml:space="preserve">5gg/5G </w:t>
+      </w:r>
+      <w:r>
+        <w:rPr>
+          <w:shd w:val="clear" w:color="auto" w:fill="FFFFFF"/>
+        </w:rPr>
+        <w:t>调至第</w:t>
+      </w:r>
+      <w:r>
+        <w:rPr>
+          <w:shd w:val="clear" w:color="auto" w:fill="FFFFFF"/>
+        </w:rPr>
+        <w:t>5</w:t>
+      </w:r>
+      <w:r>
+        <w:rPr>
+          <w:shd w:val="clear" w:color="auto" w:fill="FFFFFF"/>
+        </w:rPr>
+        <w:t>行</w:t>
+      </w:r>
+    </w:p>
+    <w:p>
+      <w:pPr>
+        <w:ind w:firstLineChars="0" w:firstLine="0"/>
+        <w:jc w:val="left"/>
+        <w:rPr>
+          <w:shd w:val="clear" w:color="auto" w:fill="FFFFFF"/>
+        </w:rPr>
+      </w:pPr>
+      <w:proofErr w:type="spellStart"/>
+      <w:r>
+        <w:rPr>
+          <w:rFonts w:hint="eastAsia"/>
+          <w:shd w:val="clear" w:color="auto" w:fill="FFFFFF"/>
+        </w:rPr>
+        <w:t>yy</w:t>
+      </w:r>
+      <w:proofErr w:type="spellEnd"/>
+      <w:r>
+        <w:rPr>
+          <w:rFonts w:hint="eastAsia"/>
+          <w:shd w:val="clear" w:color="auto" w:fill="FFFFFF"/>
+        </w:rPr>
+        <w:t xml:space="preserve"> </w:t>
+      </w:r>
+      <w:r>
+        <w:rPr>
+          <w:rFonts w:hint="eastAsia"/>
+          <w:shd w:val="clear" w:color="auto" w:fill="FFFFFF"/>
+        </w:rPr>
+        <w:t>复制本行</w:t>
+      </w:r>
+    </w:p>
+    <w:p>
+      <w:pPr>
+        <w:ind w:firstLineChars="0" w:firstLine="0"/>
+        <w:jc w:val="left"/>
+        <w:rPr>
+          <w:shd w:val="clear" w:color="auto" w:fill="FFFFFF"/>
+        </w:rPr>
+      </w:pPr>
+      <w:r>
+        <w:rPr>
+          <w:rFonts w:hint="eastAsia"/>
+          <w:shd w:val="clear" w:color="auto" w:fill="FFFFFF"/>
+        </w:rPr>
+        <w:t>p</w:t>
+      </w:r>
+      <w:r>
+        <w:rPr>
+          <w:shd w:val="clear" w:color="auto" w:fill="FFFFFF"/>
+        </w:rPr>
+        <w:t xml:space="preserve"> </w:t>
+      </w:r>
+      <w:r>
+        <w:rPr>
+          <w:rFonts w:hint="eastAsia"/>
+          <w:shd w:val="clear" w:color="auto" w:fill="FFFFFF"/>
+        </w:rPr>
+        <w:t>粘贴本行</w:t>
+      </w:r>
+    </w:p>
+    <w:p>
+      <w:pPr>
+        <w:ind w:firstLineChars="0" w:firstLine="0"/>
+        <w:jc w:val="left"/>
+        <w:rPr>
+          <w:shd w:val="clear" w:color="auto" w:fill="FFFFFF"/>
+        </w:rPr>
+      </w:pPr>
+      <w:proofErr w:type="spellStart"/>
+      <w:r>
+        <w:rPr>
+          <w:rFonts w:hint="eastAsia"/>
+          <w:shd w:val="clear" w:color="auto" w:fill="FFFFFF"/>
+        </w:rPr>
+        <w:t>dd</w:t>
+      </w:r>
+      <w:proofErr w:type="spellEnd"/>
+      <w:r>
+        <w:rPr>
+          <w:rFonts w:hint="eastAsia"/>
+          <w:shd w:val="clear" w:color="auto" w:fill="FFFFFF"/>
+        </w:rPr>
+        <w:t>删除本行</w:t>
+      </w:r>
+    </w:p>
+    <w:p>
+      <w:pPr>
+        <w:ind w:firstLineChars="0" w:firstLine="0"/>
+        <w:jc w:val="left"/>
+        <w:rPr>
+          <w:rFonts w:hint="eastAsia"/>
+          <w:shd w:val="clear" w:color="auto" w:fill="FFFFFF"/>
+        </w:rPr>
+      </w:pPr>
       <w:bookmarkStart w:id="0" w:name="_GoBack"/>
       <w:bookmarkEnd w:id="0"/>
-    </w:p>
-    <w:p>
-      <w:pPr>
-        <w:ind w:firstLine="480"/>
-        <w:rPr>
-          <w:rFonts w:hint="eastAsia"/>
-        </w:rPr>
-      </w:pPr>
     </w:p>
     <w:sectPr>
       <w:headerReference w:type="even" r:id="rId7"/>

</xml_diff>